<commit_message>
Vlan 50 és Tűzfal
</commit_message>
<xml_diff>
--- a/dokumentáció.docx
+++ b/dokumentáció.docx
@@ -266,7 +266,7 @@
         <w:t>.</w:t>
       </w:r>
     </w:p>
-    <w:bookmarkStart w:id="0" w:name="_Toc124921455" w:displacedByCustomXml="next"/>
+    <w:bookmarkStart w:id="0" w:name="_Toc125808840" w:displacedByCustomXml="next"/>
     <w:sdt>
       <w:sdtPr>
         <w:rPr>
@@ -325,7 +325,7 @@
           <w:r>
             <w:fldChar w:fldCharType="separate"/>
           </w:r>
-          <w:hyperlink w:anchor="_Toc124921455" w:history="1">
+          <w:hyperlink w:anchor="_Toc125808840" w:history="1">
             <w:r>
               <w:rPr>
                 <w:rStyle w:val="Hyperlink"/>
@@ -352,7 +352,7 @@
                 <w:noProof/>
                 <w:webHidden/>
               </w:rPr>
-              <w:instrText xml:space="preserve"> PAGEREF _Toc124921455 \h </w:instrText>
+              <w:instrText xml:space="preserve"> PAGEREF _Toc125808840 \h </w:instrText>
             </w:r>
             <w:r>
               <w:rPr>
@@ -396,7 +396,7 @@
               <w:lang w:eastAsia="hu-HU"/>
             </w:rPr>
           </w:pPr>
-          <w:hyperlink w:anchor="_Toc124921456" w:history="1">
+          <w:hyperlink w:anchor="_Toc125808841" w:history="1">
             <w:r>
               <w:rPr>
                 <w:rStyle w:val="Hyperlink"/>
@@ -423,7 +423,7 @@
                 <w:noProof/>
                 <w:webHidden/>
               </w:rPr>
-              <w:instrText xml:space="preserve"> PAGEREF _Toc124921456 \h </w:instrText>
+              <w:instrText xml:space="preserve"> PAGEREF _Toc125808841 \h </w:instrText>
             </w:r>
             <w:r>
               <w:rPr>
@@ -467,7 +467,7 @@
               <w:lang w:eastAsia="hu-HU"/>
             </w:rPr>
           </w:pPr>
-          <w:hyperlink w:anchor="_Toc124921457" w:history="1">
+          <w:hyperlink w:anchor="_Toc125808842" w:history="1">
             <w:r>
               <w:rPr>
                 <w:rStyle w:val="Hyperlink"/>
@@ -494,7 +494,7 @@
                 <w:noProof/>
                 <w:webHidden/>
               </w:rPr>
-              <w:instrText xml:space="preserve"> PAGEREF _Toc124921457 \h </w:instrText>
+              <w:instrText xml:space="preserve"> PAGEREF _Toc125808842 \h </w:instrText>
             </w:r>
             <w:r>
               <w:rPr>
@@ -538,7 +538,7 @@
               <w:lang w:eastAsia="hu-HU"/>
             </w:rPr>
           </w:pPr>
-          <w:hyperlink w:anchor="_Toc124921458" w:history="1">
+          <w:hyperlink w:anchor="_Toc125808843" w:history="1">
             <w:r>
               <w:rPr>
                 <w:rStyle w:val="Hyperlink"/>
@@ -565,7 +565,7 @@
                 <w:noProof/>
                 <w:webHidden/>
               </w:rPr>
-              <w:instrText xml:space="preserve"> PAGEREF _Toc124921458 \h </w:instrText>
+              <w:instrText xml:space="preserve"> PAGEREF _Toc125808843 \h </w:instrText>
             </w:r>
             <w:r>
               <w:rPr>
@@ -609,7 +609,7 @@
               <w:lang w:eastAsia="hu-HU"/>
             </w:rPr>
           </w:pPr>
-          <w:hyperlink w:anchor="_Toc124921459" w:history="1">
+          <w:hyperlink w:anchor="_Toc125808844" w:history="1">
             <w:r>
               <w:rPr>
                 <w:rStyle w:val="Hyperlink"/>
@@ -636,7 +636,7 @@
                 <w:noProof/>
                 <w:webHidden/>
               </w:rPr>
-              <w:instrText xml:space="preserve"> PAGEREF _Toc124921459 \h </w:instrText>
+              <w:instrText xml:space="preserve"> PAGEREF _Toc125808844 \h </w:instrText>
             </w:r>
             <w:r>
               <w:rPr>
@@ -680,7 +680,7 @@
               <w:lang w:eastAsia="hu-HU"/>
             </w:rPr>
           </w:pPr>
-          <w:hyperlink w:anchor="_Toc124921460" w:history="1">
+          <w:hyperlink w:anchor="_Toc125808845" w:history="1">
             <w:r>
               <w:rPr>
                 <w:rStyle w:val="Hyperlink"/>
@@ -707,7 +707,7 @@
                 <w:noProof/>
                 <w:webHidden/>
               </w:rPr>
-              <w:instrText xml:space="preserve"> PAGEREF _Toc124921460 \h </w:instrText>
+              <w:instrText xml:space="preserve"> PAGEREF _Toc125808845 \h </w:instrText>
             </w:r>
             <w:r>
               <w:rPr>
@@ -751,7 +751,7 @@
               <w:lang w:eastAsia="hu-HU"/>
             </w:rPr>
           </w:pPr>
-          <w:hyperlink w:anchor="_Toc124921461" w:history="1">
+          <w:hyperlink w:anchor="_Toc125808846" w:history="1">
             <w:r>
               <w:rPr>
                 <w:rStyle w:val="Hyperlink"/>
@@ -778,7 +778,7 @@
                 <w:noProof/>
                 <w:webHidden/>
               </w:rPr>
-              <w:instrText xml:space="preserve"> PAGEREF _Toc124921461 \h </w:instrText>
+              <w:instrText xml:space="preserve"> PAGEREF _Toc125808846 \h </w:instrText>
             </w:r>
             <w:r>
               <w:rPr>
@@ -822,27 +822,13 @@
               <w:lang w:eastAsia="hu-HU"/>
             </w:rPr>
           </w:pPr>
-          <w:hyperlink w:anchor="_Toc124921462" w:history="1">
+          <w:hyperlink w:anchor="_Toc125808847" w:history="1">
             <w:r>
               <w:rPr>
                 <w:rStyle w:val="Hyperlink"/>
                 <w:noProof/>
               </w:rPr>
-              <w:t>Redundan</w:t>
-            </w:r>
-            <w:r>
-              <w:rPr>
-                <w:rStyle w:val="Hyperlink"/>
-                <w:noProof/>
-              </w:rPr>
-              <w:t>c</w:t>
-            </w:r>
-            <w:r>
-              <w:rPr>
-                <w:rStyle w:val="Hyperlink"/>
-                <w:noProof/>
-              </w:rPr>
-              <w:t>ia</w:t>
+              <w:t>Redundancia</w:t>
             </w:r>
             <w:r>
               <w:rPr>
@@ -863,7 +849,7 @@
                 <w:noProof/>
                 <w:webHidden/>
               </w:rPr>
-              <w:instrText xml:space="preserve"> PAGEREF _Toc124921462 \h </w:instrText>
+              <w:instrText xml:space="preserve"> PAGEREF _Toc125808847 \h </w:instrText>
             </w:r>
             <w:r>
               <w:rPr>
@@ -907,7 +893,7 @@
               <w:lang w:eastAsia="hu-HU"/>
             </w:rPr>
           </w:pPr>
-          <w:hyperlink w:anchor="_Toc124921463" w:history="1">
+          <w:hyperlink w:anchor="_Toc125808848" w:history="1">
             <w:r>
               <w:rPr>
                 <w:rStyle w:val="Hyperlink"/>
@@ -934,7 +920,7 @@
                 <w:noProof/>
                 <w:webHidden/>
               </w:rPr>
-              <w:instrText xml:space="preserve"> PAGEREF _Toc124921463 \h </w:instrText>
+              <w:instrText xml:space="preserve"> PAGEREF _Toc125808848 \h </w:instrText>
             </w:r>
             <w:r>
               <w:rPr>
@@ -978,7 +964,7 @@
               <w:lang w:eastAsia="hu-HU"/>
             </w:rPr>
           </w:pPr>
-          <w:hyperlink w:anchor="_Toc124921464" w:history="1">
+          <w:hyperlink w:anchor="_Toc125808849" w:history="1">
             <w:r>
               <w:rPr>
                 <w:rStyle w:val="Hyperlink"/>
@@ -1005,7 +991,7 @@
                 <w:noProof/>
                 <w:webHidden/>
               </w:rPr>
-              <w:instrText xml:space="preserve"> PAGEREF _Toc124921464 \h </w:instrText>
+              <w:instrText xml:space="preserve"> PAGEREF _Toc125808849 \h </w:instrText>
             </w:r>
             <w:r>
               <w:rPr>
@@ -1049,7 +1035,7 @@
               <w:lang w:eastAsia="hu-HU"/>
             </w:rPr>
           </w:pPr>
-          <w:hyperlink w:anchor="_Toc124921465" w:history="1">
+          <w:hyperlink w:anchor="_Toc125808850" w:history="1">
             <w:r>
               <w:rPr>
                 <w:rStyle w:val="Hyperlink"/>
@@ -1076,7 +1062,7 @@
                 <w:noProof/>
                 <w:webHidden/>
               </w:rPr>
-              <w:instrText xml:space="preserve"> PAGEREF _Toc124921465 \h </w:instrText>
+              <w:instrText xml:space="preserve"> PAGEREF _Toc125808850 \h </w:instrText>
             </w:r>
             <w:r>
               <w:rPr>
@@ -1120,7 +1106,7 @@
               <w:lang w:eastAsia="hu-HU"/>
             </w:rPr>
           </w:pPr>
-          <w:hyperlink w:anchor="_Toc124921466" w:history="1">
+          <w:hyperlink w:anchor="_Toc125808851" w:history="1">
             <w:r>
               <w:rPr>
                 <w:rStyle w:val="Hyperlink"/>
@@ -1147,7 +1133,7 @@
                 <w:noProof/>
                 <w:webHidden/>
               </w:rPr>
-              <w:instrText xml:space="preserve"> PAGEREF _Toc124921466 \h </w:instrText>
+              <w:instrText xml:space="preserve"> PAGEREF _Toc125808851 \h </w:instrText>
             </w:r>
             <w:r>
               <w:rPr>
@@ -1191,7 +1177,7 @@
               <w:lang w:eastAsia="hu-HU"/>
             </w:rPr>
           </w:pPr>
-          <w:hyperlink w:anchor="_Toc124921467" w:history="1">
+          <w:hyperlink w:anchor="_Toc125808852" w:history="1">
             <w:r>
               <w:rPr>
                 <w:rStyle w:val="Hyperlink"/>
@@ -1218,7 +1204,7 @@
                 <w:noProof/>
                 <w:webHidden/>
               </w:rPr>
-              <w:instrText xml:space="preserve"> PAGEREF _Toc124921467 \h </w:instrText>
+              <w:instrText xml:space="preserve"> PAGEREF _Toc125808852 \h </w:instrText>
             </w:r>
             <w:r>
               <w:rPr>
@@ -1262,7 +1248,7 @@
               <w:lang w:eastAsia="hu-HU"/>
             </w:rPr>
           </w:pPr>
-          <w:hyperlink w:anchor="_Toc124921468" w:history="1">
+          <w:hyperlink w:anchor="_Toc125808853" w:history="1">
             <w:r>
               <w:rPr>
                 <w:rStyle w:val="Hyperlink"/>
@@ -1289,7 +1275,7 @@
                 <w:noProof/>
                 <w:webHidden/>
               </w:rPr>
-              <w:instrText xml:space="preserve"> PAGEREF _Toc124921468 \h </w:instrText>
+              <w:instrText xml:space="preserve"> PAGEREF _Toc125808853 \h </w:instrText>
             </w:r>
             <w:r>
               <w:rPr>
@@ -1348,7 +1334,7 @@
       <w:pPr>
         <w:pStyle w:val="Heading1"/>
       </w:pPr>
-      <w:bookmarkStart w:id="1" w:name="_Toc124921456"/>
+      <w:bookmarkStart w:id="1" w:name="_Toc125808841"/>
       <w:r>
         <w:lastRenderedPageBreak/>
         <w:t>Történet</w:t>
@@ -1356,37 +1342,75 @@
       <w:bookmarkEnd w:id="1"/>
     </w:p>
     <w:p>
-      <w:r>
+      <w:pPr>
+        <w:rPr>
+          <w:strike/>
+        </w:rPr>
+      </w:pPr>
+      <w:r>
+        <w:rPr>
+          <w:strike/>
+        </w:rPr>
         <w:t xml:space="preserve">A Terror </w:t>
       </w:r>
       <w:r>
+        <w:rPr>
+          <w:strike/>
+        </w:rPr>
         <w:t xml:space="preserve">Háza Múzeum </w:t>
       </w:r>
       <w:r>
+        <w:rPr>
+          <w:strike/>
+        </w:rPr>
         <w:t>informatikai infrastruktúrát szeretne kiépíteni</w:t>
       </w:r>
       <w:r>
+        <w:rPr>
+          <w:strike/>
+        </w:rPr>
         <w:t xml:space="preserve"> a látogatók vizuális látványának és a dolgozók hatékonyságának növelése érdekében. A múzeum </w:t>
       </w:r>
       <w:r>
+        <w:rPr>
+          <w:strike/>
+        </w:rPr>
         <w:t>vezetősége felkeresett minket, egy</w:t>
       </w:r>
       <w:r>
+        <w:rPr>
+          <w:strike/>
+        </w:rPr>
         <w:t xml:space="preserve"> i</w:t>
       </w:r>
       <w:r>
+        <w:rPr>
+          <w:strike/>
+        </w:rPr>
         <w:t>nformatikai rendszer kiépítésének céljából</w:t>
       </w:r>
       <w:r>
+        <w:rPr>
+          <w:strike/>
+        </w:rPr>
         <w:t xml:space="preserve">, melyben </w:t>
       </w:r>
       <w:r>
+        <w:rPr>
+          <w:strike/>
+        </w:rPr>
         <w:t xml:space="preserve">ötlettervét megmutatva </w:t>
       </w:r>
       <w:r>
+        <w:rPr>
+          <w:strike/>
+        </w:rPr>
         <w:t xml:space="preserve">munkához is kezdtünk. Felmértük a múzeum és a telephelyeinek </w:t>
       </w:r>
       <w:r>
+        <w:rPr>
+          <w:strike/>
+        </w:rPr>
         <w:t>jelenlegi kialakítását, majd hozzákezdtünk a tervezéshez.</w:t>
       </w:r>
     </w:p>
@@ -1394,7 +1418,7 @@
       <w:pPr>
         <w:pStyle w:val="Heading1"/>
       </w:pPr>
-      <w:bookmarkStart w:id="2" w:name="_Toc124921457"/>
+      <w:bookmarkStart w:id="2" w:name="_Toc125808842"/>
       <w:r>
         <w:t>A tervezés</w:t>
       </w:r>
@@ -1404,211 +1428,396 @@
       <w:pPr>
         <w:pStyle w:val="Heading2"/>
       </w:pPr>
-      <w:bookmarkStart w:id="3" w:name="_Toc124921458"/>
+      <w:bookmarkStart w:id="3" w:name="_Toc125808843"/>
       <w:r>
         <w:t>Topológia</w:t>
       </w:r>
       <w:bookmarkEnd w:id="3"/>
     </w:p>
     <w:p>
-      <w:r>
+      <w:pPr>
+        <w:rPr>
+          <w:strike/>
+        </w:rPr>
+      </w:pPr>
+      <w:r>
+        <w:rPr>
+          <w:strike/>
+        </w:rPr>
         <w:t xml:space="preserve">A </w:t>
       </w:r>
       <w:r>
+        <w:rPr>
+          <w:strike/>
+        </w:rPr>
         <w:t xml:space="preserve">tervezési </w:t>
       </w:r>
       <w:r>
+        <w:rPr>
+          <w:strike/>
+        </w:rPr>
         <w:t xml:space="preserve">munkálatokat </w:t>
       </w:r>
       <w:r>
+        <w:rPr>
+          <w:strike/>
+        </w:rPr>
         <w:t>megkezdtük.</w:t>
       </w:r>
       <w:r>
+        <w:rPr>
+          <w:strike/>
+        </w:rPr>
         <w:t xml:space="preserve"> </w:t>
       </w:r>
       <w:r>
+        <w:rPr>
+          <w:strike/>
+        </w:rPr>
         <w:t xml:space="preserve">Felmértük a </w:t>
       </w:r>
       <w:r>
+        <w:rPr>
+          <w:strike/>
+        </w:rPr>
         <w:t xml:space="preserve">hálózat </w:t>
       </w:r>
       <w:r>
+        <w:rPr>
+          <w:strike/>
+        </w:rPr>
         <w:t xml:space="preserve">kiszolgálásának </w:t>
       </w:r>
       <w:r>
+        <w:rPr>
+          <w:strike/>
+        </w:rPr>
         <w:t>igényét</w:t>
       </w:r>
       <w:r>
+        <w:rPr>
+          <w:strike/>
+        </w:rPr>
         <w:t xml:space="preserve">, </w:t>
       </w:r>
       <w:r>
+        <w:rPr>
+          <w:strike/>
+        </w:rPr>
         <w:t>felmértük</w:t>
       </w:r>
       <w:r>
+        <w:rPr>
+          <w:strike/>
+        </w:rPr>
         <w:t xml:space="preserve"> </w:t>
       </w:r>
       <w:r>
+        <w:rPr>
+          <w:strike/>
+        </w:rPr>
         <w:t xml:space="preserve">a </w:t>
       </w:r>
       <w:r>
+        <w:rPr>
+          <w:strike/>
+        </w:rPr>
         <w:t>telephelyeket</w:t>
       </w:r>
       <w:r>
+        <w:rPr>
+          <w:strike/>
+        </w:rPr>
         <w:t>.</w:t>
       </w:r>
       <w:r>
+        <w:rPr>
+          <w:strike/>
+        </w:rPr>
         <w:t xml:space="preserve"> </w:t>
       </w:r>
       <w:r>
+        <w:rPr>
+          <w:strike/>
+        </w:rPr>
         <w:t xml:space="preserve">A következő </w:t>
       </w:r>
       <w:r>
+        <w:rPr>
+          <w:strike/>
+        </w:rPr>
         <w:t xml:space="preserve">döntésre </w:t>
       </w:r>
       <w:r>
+        <w:rPr>
+          <w:strike/>
+        </w:rPr>
         <w:t xml:space="preserve">jutottunk: </w:t>
       </w:r>
       <w:r>
+        <w:rPr>
+          <w:strike/>
+        </w:rPr>
         <w:t xml:space="preserve">a </w:t>
       </w:r>
       <w:r>
+        <w:rPr>
+          <w:strike/>
+        </w:rPr>
         <w:t xml:space="preserve">Terrorháza fő </w:t>
       </w:r>
       <w:r>
+        <w:rPr>
+          <w:strike/>
+        </w:rPr>
         <w:t xml:space="preserve">telephelyén </w:t>
       </w:r>
       <w:r>
+        <w:rPr>
+          <w:strike/>
+        </w:rPr>
         <w:t xml:space="preserve">kettő </w:t>
       </w:r>
       <w:r>
+        <w:rPr>
+          <w:strike/>
+        </w:rPr>
         <w:t>körgerinc</w:t>
       </w:r>
       <w:r>
+        <w:rPr>
+          <w:strike/>
+        </w:rPr>
         <w:t xml:space="preserve"> </w:t>
       </w:r>
       <w:proofErr w:type="spellStart"/>
       <w:r>
+        <w:rPr>
+          <w:strike/>
+        </w:rPr>
         <w:t>switchet</w:t>
       </w:r>
       <w:proofErr w:type="spellEnd"/>
       <w:r>
+        <w:rPr>
+          <w:strike/>
+        </w:rPr>
         <w:t xml:space="preserve"> fogunk </w:t>
       </w:r>
       <w:r>
+        <w:rPr>
+          <w:strike/>
+        </w:rPr>
         <w:t>használni</w:t>
       </w:r>
       <w:r>
+        <w:rPr>
+          <w:strike/>
+        </w:rPr>
         <w:t>,</w:t>
       </w:r>
       <w:r>
+        <w:rPr>
+          <w:strike/>
+        </w:rPr>
         <w:t xml:space="preserve"> </w:t>
       </w:r>
       <w:r>
+        <w:rPr>
+          <w:strike/>
+        </w:rPr>
         <w:t>minden végponti</w:t>
       </w:r>
       <w:r>
+        <w:rPr>
+          <w:strike/>
+        </w:rPr>
         <w:t xml:space="preserve"> </w:t>
       </w:r>
       <w:r>
+        <w:rPr>
+          <w:strike/>
+        </w:rPr>
         <w:t xml:space="preserve">berendezés </w:t>
       </w:r>
       <w:r>
+        <w:rPr>
+          <w:strike/>
+        </w:rPr>
         <w:t xml:space="preserve">termében egy </w:t>
       </w:r>
       <w:r>
+        <w:rPr>
+          <w:strike/>
+        </w:rPr>
         <w:t xml:space="preserve">osztály </w:t>
       </w:r>
       <w:proofErr w:type="spellStart"/>
       <w:r>
+        <w:rPr>
+          <w:strike/>
+        </w:rPr>
         <w:t>switchet</w:t>
       </w:r>
       <w:proofErr w:type="spellEnd"/>
       <w:r>
+        <w:rPr>
+          <w:strike/>
+        </w:rPr>
         <w:t xml:space="preserve"> </w:t>
       </w:r>
       <w:r>
+        <w:rPr>
+          <w:strike/>
+        </w:rPr>
         <w:t>használunk</w:t>
       </w:r>
       <w:r>
+        <w:rPr>
+          <w:strike/>
+        </w:rPr>
         <w:t>.</w:t>
       </w:r>
       <w:r>
+        <w:rPr>
+          <w:strike/>
+        </w:rPr>
         <w:t xml:space="preserve"> </w:t>
       </w:r>
       <w:r>
+        <w:rPr>
+          <w:strike/>
+        </w:rPr>
         <w:t xml:space="preserve">A fő telephelyen a </w:t>
       </w:r>
       <w:r>
+        <w:rPr>
+          <w:strike/>
+        </w:rPr>
         <w:t>tűzfal</w:t>
       </w:r>
       <w:r>
+        <w:rPr>
+          <w:strike/>
+        </w:rPr>
         <w:t xml:space="preserve"> fog IP </w:t>
       </w:r>
       <w:r>
+        <w:rPr>
+          <w:strike/>
+        </w:rPr>
         <w:t>címeket</w:t>
       </w:r>
       <w:r>
+        <w:rPr>
+          <w:strike/>
+        </w:rPr>
         <w:t xml:space="preserve"> osztani</w:t>
       </w:r>
       <w:r>
+        <w:rPr>
+          <w:strike/>
+        </w:rPr>
         <w:t xml:space="preserve">, ami </w:t>
       </w:r>
       <w:r>
+        <w:rPr>
+          <w:strike/>
+        </w:rPr>
         <w:t xml:space="preserve">a </w:t>
       </w:r>
       <w:r>
+        <w:rPr>
+          <w:strike/>
+        </w:rPr>
         <w:t>“</w:t>
       </w:r>
       <w:proofErr w:type="spellStart"/>
       <w:r>
+        <w:rPr>
+          <w:strike/>
+        </w:rPr>
         <w:t>Security</w:t>
       </w:r>
       <w:proofErr w:type="spellEnd"/>
       <w:r>
+        <w:rPr>
+          <w:strike/>
+        </w:rPr>
         <w:t>”</w:t>
       </w:r>
       <w:r>
+        <w:rPr>
+          <w:strike/>
+        </w:rPr>
         <w:t xml:space="preserve"> </w:t>
       </w:r>
       <w:r>
+        <w:rPr>
+          <w:strike/>
+        </w:rPr>
         <w:t xml:space="preserve">szobában </w:t>
       </w:r>
       <w:r>
+        <w:rPr>
+          <w:strike/>
+        </w:rPr>
         <w:t xml:space="preserve">található az </w:t>
       </w:r>
       <w:r>
+        <w:rPr>
+          <w:strike/>
+        </w:rPr>
         <w:t xml:space="preserve">ISP-vel </w:t>
       </w:r>
       <w:r>
+        <w:rPr>
+          <w:strike/>
+        </w:rPr>
         <w:t>együtt.</w:t>
       </w:r>
       <w:r>
+        <w:rPr>
+          <w:strike/>
+        </w:rPr>
         <w:t xml:space="preserve"> </w:t>
       </w:r>
       <w:r>
+        <w:rPr>
+          <w:strike/>
+        </w:rPr>
         <w:t>Ugyaninnen kettő</w:t>
       </w:r>
       <w:r>
+        <w:rPr>
+          <w:strike/>
+        </w:rPr>
         <w:t xml:space="preserve"> </w:t>
       </w:r>
       <w:r>
+        <w:rPr>
+          <w:strike/>
+        </w:rPr>
         <w:t xml:space="preserve">bérelt vonalat </w:t>
       </w:r>
       <w:r>
+        <w:rPr>
+          <w:strike/>
+        </w:rPr>
         <w:t xml:space="preserve">kötünk a </w:t>
       </w:r>
       <w:r>
+        <w:rPr>
+          <w:strike/>
+        </w:rPr>
         <w:t>hálózatra.</w:t>
-      </w:r>
-      <w:r>
-        <w:t xml:space="preserve"> </w:t>
       </w:r>
     </w:p>
     <w:p>
       <w:pPr>
         <w:pStyle w:val="Heading2"/>
       </w:pPr>
-      <w:bookmarkStart w:id="4" w:name="_Toc124921459"/>
+      <w:bookmarkStart w:id="4" w:name="_Toc125808844"/>
       <w:r>
         <w:t>IP címzés</w:t>
       </w:r>
@@ -1655,35 +1864,740 @@
         <w:t>Elkészítettük a Fő telephely VLAN táblázatát és IP cím kiosztását.</w:t>
       </w:r>
     </w:p>
-    <w:p>
-      <w:r>
-        <w:object w:dxaOrig="7301" w:dyaOrig="3795" w14:anchorId="3E6DC517">
-          <v:shapetype id="_x0000_t75" coordsize="21600,21600" o:spt="75" o:preferrelative="t" path="m@4@5l@4@11@9@11@9@5xe" filled="f" stroked="f">
-            <v:stroke joinstyle="miter"/>
-            <v:formulas>
-              <v:f eqn="if lineDrawn pixelLineWidth 0"/>
-              <v:f eqn="sum @0 1 0"/>
-              <v:f eqn="sum 0 0 @1"/>
-              <v:f eqn="prod @2 1 2"/>
-              <v:f eqn="prod @3 21600 pixelWidth"/>
-              <v:f eqn="prod @3 21600 pixelHeight"/>
-              <v:f eqn="sum @0 0 1"/>
-              <v:f eqn="prod @6 1 2"/>
-              <v:f eqn="prod @7 21600 pixelWidth"/>
-              <v:f eqn="sum @8 21600 0"/>
-              <v:f eqn="prod @7 21600 pixelHeight"/>
-              <v:f eqn="sum @10 21600 0"/>
-            </v:formulas>
-            <v:path o:extrusionok="f" gradientshapeok="t" o:connecttype="rect"/>
-            <o:lock v:ext="edit" aspectratio="t"/>
-          </v:shapetype>
-          <v:shape id="_x0000_i1025" type="#_x0000_t75" style="width:427.45pt;height:222pt" o:ole="">
-            <v:imagedata r:id="rId7" o:title=""/>
-          </v:shape>
-          <o:OLEObject Type="Embed" ProgID="Excel.Sheet.12" ShapeID="_x0000_i1025" DrawAspect="Content" ObjectID="_1735534204" r:id="rId8"/>
-        </w:object>
-      </w:r>
-    </w:p>
+    <w:tbl>
+      <w:tblPr>
+        <w:tblStyle w:val="TableGrid"/>
+        <w:tblpPr w:leftFromText="141" w:rightFromText="141" w:vertAnchor="text" w:horzAnchor="margin" w:tblpXSpec="center" w:tblpY="-17"/>
+        <w:tblW w:w="11283" w:type="dxa"/>
+        <w:tblLook w:val="04A0" w:firstRow="1" w:lastRow="0" w:firstColumn="1" w:lastColumn="0" w:noHBand="0" w:noVBand="1"/>
+      </w:tblPr>
+      <w:tblGrid>
+        <w:gridCol w:w="764"/>
+        <w:gridCol w:w="2346"/>
+        <w:gridCol w:w="1847"/>
+        <w:gridCol w:w="1798"/>
+        <w:gridCol w:w="1037"/>
+        <w:gridCol w:w="1842"/>
+        <w:gridCol w:w="1649"/>
+      </w:tblGrid>
+      <w:tr>
+        <w:trPr>
+          <w:trHeight w:val="411"/>
+        </w:trPr>
+        <w:tc>
+          <w:tcPr>
+            <w:tcW w:w="764" w:type="dxa"/>
+          </w:tcPr>
+          <w:p>
+            <w:pPr>
+              <w:spacing w:line="259" w:lineRule="auto"/>
+              <w:ind w:firstLine="0"/>
+              <w:jc w:val="left"/>
+              <w:rPr>
+                <w:b/>
+                <w:bCs/>
+              </w:rPr>
+            </w:pPr>
+            <w:proofErr w:type="spellStart"/>
+            <w:r>
+              <w:rPr>
+                <w:b/>
+                <w:bCs/>
+              </w:rPr>
+              <w:t>Vlan</w:t>
+            </w:r>
+            <w:proofErr w:type="spellEnd"/>
+          </w:p>
+        </w:tc>
+        <w:tc>
+          <w:tcPr>
+            <w:tcW w:w="2346" w:type="dxa"/>
+          </w:tcPr>
+          <w:p>
+            <w:pPr>
+              <w:spacing w:line="259" w:lineRule="auto"/>
+              <w:ind w:firstLine="0"/>
+              <w:jc w:val="left"/>
+              <w:rPr>
+                <w:b/>
+                <w:bCs/>
+              </w:rPr>
+            </w:pPr>
+            <w:proofErr w:type="spellStart"/>
+            <w:r>
+              <w:rPr>
+                <w:b/>
+                <w:bCs/>
+              </w:rPr>
+              <w:t>Name</w:t>
+            </w:r>
+            <w:proofErr w:type="spellEnd"/>
+          </w:p>
+        </w:tc>
+        <w:tc>
+          <w:tcPr>
+            <w:tcW w:w="1847" w:type="dxa"/>
+          </w:tcPr>
+          <w:p>
+            <w:pPr>
+              <w:spacing w:line="259" w:lineRule="auto"/>
+              <w:ind w:firstLine="0"/>
+              <w:jc w:val="left"/>
+              <w:rPr>
+                <w:b/>
+                <w:bCs/>
+              </w:rPr>
+            </w:pPr>
+            <w:r>
+              <w:rPr>
+                <w:b/>
+                <w:bCs/>
+              </w:rPr>
+              <w:t>Network</w:t>
+            </w:r>
+          </w:p>
+        </w:tc>
+        <w:tc>
+          <w:tcPr>
+            <w:tcW w:w="1798" w:type="dxa"/>
+          </w:tcPr>
+          <w:p>
+            <w:pPr>
+              <w:spacing w:line="259" w:lineRule="auto"/>
+              <w:ind w:firstLine="0"/>
+              <w:jc w:val="left"/>
+              <w:rPr>
+                <w:b/>
+                <w:bCs/>
+              </w:rPr>
+            </w:pPr>
+            <w:proofErr w:type="spellStart"/>
+            <w:r>
+              <w:rPr>
+                <w:b/>
+                <w:bCs/>
+              </w:rPr>
+              <w:t>Default</w:t>
+            </w:r>
+            <w:proofErr w:type="spellEnd"/>
+            <w:r>
+              <w:rPr>
+                <w:b/>
+                <w:bCs/>
+              </w:rPr>
+              <w:t xml:space="preserve"> Router</w:t>
+            </w:r>
+          </w:p>
+        </w:tc>
+        <w:tc>
+          <w:tcPr>
+            <w:tcW w:w="1037" w:type="dxa"/>
+          </w:tcPr>
+          <w:p>
+            <w:pPr>
+              <w:spacing w:line="259" w:lineRule="auto"/>
+              <w:ind w:firstLine="0"/>
+              <w:jc w:val="left"/>
+              <w:rPr>
+                <w:b/>
+                <w:bCs/>
+              </w:rPr>
+            </w:pPr>
+            <w:r>
+              <w:rPr>
+                <w:b/>
+                <w:bCs/>
+              </w:rPr>
+              <w:t>DHCP</w:t>
+            </w:r>
+          </w:p>
+        </w:tc>
+        <w:tc>
+          <w:tcPr>
+            <w:tcW w:w="1842" w:type="dxa"/>
+          </w:tcPr>
+          <w:p>
+            <w:pPr>
+              <w:spacing w:line="259" w:lineRule="auto"/>
+              <w:ind w:firstLine="0"/>
+              <w:jc w:val="left"/>
+              <w:rPr>
+                <w:b/>
+                <w:bCs/>
+              </w:rPr>
+            </w:pPr>
+            <w:r>
+              <w:rPr>
+                <w:b/>
+                <w:bCs/>
+              </w:rPr>
+              <w:t>DHCP Server</w:t>
+            </w:r>
+          </w:p>
+        </w:tc>
+        <w:tc>
+          <w:tcPr>
+            <w:tcW w:w="1649" w:type="dxa"/>
+          </w:tcPr>
+          <w:p>
+            <w:pPr>
+              <w:spacing w:line="259" w:lineRule="auto"/>
+              <w:ind w:firstLine="0"/>
+              <w:jc w:val="left"/>
+              <w:rPr>
+                <w:b/>
+                <w:bCs/>
+              </w:rPr>
+            </w:pPr>
+            <w:r>
+              <w:rPr>
+                <w:b/>
+                <w:bCs/>
+              </w:rPr>
+              <w:t>DNS Server</w:t>
+            </w:r>
+          </w:p>
+        </w:tc>
+      </w:tr>
+      <w:tr>
+        <w:trPr>
+          <w:trHeight w:val="314"/>
+        </w:trPr>
+        <w:tc>
+          <w:tcPr>
+            <w:tcW w:w="764" w:type="dxa"/>
+          </w:tcPr>
+          <w:p>
+            <w:pPr>
+              <w:spacing w:line="259" w:lineRule="auto"/>
+              <w:ind w:firstLine="0"/>
+              <w:jc w:val="left"/>
+            </w:pPr>
+            <w:r>
+              <w:t>10</w:t>
+            </w:r>
+          </w:p>
+        </w:tc>
+        <w:tc>
+          <w:tcPr>
+            <w:tcW w:w="2346" w:type="dxa"/>
+          </w:tcPr>
+          <w:p>
+            <w:pPr>
+              <w:spacing w:line="259" w:lineRule="auto"/>
+              <w:ind w:firstLine="0"/>
+              <w:jc w:val="left"/>
+            </w:pPr>
+            <w:r>
+              <w:t>SZERVERTEREM</w:t>
+            </w:r>
+          </w:p>
+        </w:tc>
+        <w:tc>
+          <w:tcPr>
+            <w:tcW w:w="1847" w:type="dxa"/>
+          </w:tcPr>
+          <w:p>
+            <w:pPr>
+              <w:spacing w:line="259" w:lineRule="auto"/>
+              <w:ind w:firstLine="0"/>
+              <w:jc w:val="left"/>
+            </w:pPr>
+            <w:r>
+              <w:t>192.168.10.0/24</w:t>
+            </w:r>
+          </w:p>
+        </w:tc>
+        <w:tc>
+          <w:tcPr>
+            <w:tcW w:w="1798" w:type="dxa"/>
+          </w:tcPr>
+          <w:p>
+            <w:pPr>
+              <w:spacing w:line="259" w:lineRule="auto"/>
+              <w:ind w:firstLine="0"/>
+              <w:jc w:val="left"/>
+            </w:pPr>
+            <w:r>
+              <w:t>192.168.10.1</w:t>
+            </w:r>
+          </w:p>
+        </w:tc>
+        <w:tc>
+          <w:tcPr>
+            <w:tcW w:w="1037" w:type="dxa"/>
+          </w:tcPr>
+          <w:p>
+            <w:pPr>
+              <w:spacing w:line="259" w:lineRule="auto"/>
+              <w:ind w:firstLine="0"/>
+              <w:jc w:val="left"/>
+            </w:pPr>
+          </w:p>
+        </w:tc>
+        <w:tc>
+          <w:tcPr>
+            <w:tcW w:w="1842" w:type="dxa"/>
+          </w:tcPr>
+          <w:p>
+            <w:pPr>
+              <w:spacing w:line="259" w:lineRule="auto"/>
+              <w:ind w:firstLine="0"/>
+              <w:jc w:val="left"/>
+            </w:pPr>
+          </w:p>
+        </w:tc>
+        <w:tc>
+          <w:tcPr>
+            <w:tcW w:w="1649" w:type="dxa"/>
+          </w:tcPr>
+          <w:p>
+            <w:pPr>
+              <w:spacing w:line="259" w:lineRule="auto"/>
+              <w:ind w:firstLine="0"/>
+              <w:jc w:val="left"/>
+            </w:pPr>
+            <w:r>
+              <w:t>8.8.8.8</w:t>
+            </w:r>
+          </w:p>
+        </w:tc>
+      </w:tr>
+      <w:tr>
+        <w:trPr>
+          <w:trHeight w:val="325"/>
+        </w:trPr>
+        <w:tc>
+          <w:tcPr>
+            <w:tcW w:w="764" w:type="dxa"/>
+          </w:tcPr>
+          <w:p>
+            <w:pPr>
+              <w:spacing w:line="259" w:lineRule="auto"/>
+              <w:ind w:firstLine="0"/>
+              <w:jc w:val="left"/>
+            </w:pPr>
+            <w:r>
+              <w:t>20</w:t>
+            </w:r>
+          </w:p>
+        </w:tc>
+        <w:tc>
+          <w:tcPr>
+            <w:tcW w:w="2346" w:type="dxa"/>
+          </w:tcPr>
+          <w:p>
+            <w:pPr>
+              <w:spacing w:line="259" w:lineRule="auto"/>
+              <w:ind w:firstLine="0"/>
+              <w:jc w:val="left"/>
+            </w:pPr>
+            <w:r>
+              <w:t>IRODA</w:t>
+            </w:r>
+          </w:p>
+        </w:tc>
+        <w:tc>
+          <w:tcPr>
+            <w:tcW w:w="1847" w:type="dxa"/>
+          </w:tcPr>
+          <w:p>
+            <w:pPr>
+              <w:spacing w:line="259" w:lineRule="auto"/>
+              <w:ind w:firstLine="0"/>
+              <w:jc w:val="left"/>
+            </w:pPr>
+            <w:r>
+              <w:t>192.168.20.0/24</w:t>
+            </w:r>
+          </w:p>
+        </w:tc>
+        <w:tc>
+          <w:tcPr>
+            <w:tcW w:w="1798" w:type="dxa"/>
+          </w:tcPr>
+          <w:p>
+            <w:pPr>
+              <w:spacing w:line="259" w:lineRule="auto"/>
+              <w:ind w:firstLine="0"/>
+              <w:jc w:val="left"/>
+            </w:pPr>
+            <w:r>
+              <w:t>192.168.20.1</w:t>
+            </w:r>
+          </w:p>
+        </w:tc>
+        <w:tc>
+          <w:tcPr>
+            <w:tcW w:w="1037" w:type="dxa"/>
+          </w:tcPr>
+          <w:p>
+            <w:pPr>
+              <w:spacing w:line="259" w:lineRule="auto"/>
+              <w:ind w:firstLine="0"/>
+              <w:jc w:val="left"/>
+            </w:pPr>
+            <w:r>
+              <w:t>100-200</w:t>
+            </w:r>
+          </w:p>
+        </w:tc>
+        <w:tc>
+          <w:tcPr>
+            <w:tcW w:w="1842" w:type="dxa"/>
+          </w:tcPr>
+          <w:p>
+            <w:pPr>
+              <w:spacing w:line="259" w:lineRule="auto"/>
+              <w:ind w:firstLine="0"/>
+              <w:jc w:val="left"/>
+            </w:pPr>
+            <w:r>
+              <w:t>192.168.10.22</w:t>
+            </w:r>
+          </w:p>
+        </w:tc>
+        <w:tc>
+          <w:tcPr>
+            <w:tcW w:w="1649" w:type="dxa"/>
+          </w:tcPr>
+          <w:p>
+            <w:pPr>
+              <w:spacing w:line="259" w:lineRule="auto"/>
+              <w:ind w:firstLine="0"/>
+              <w:jc w:val="left"/>
+            </w:pPr>
+            <w:r>
+              <w:t>192.168.10.22</w:t>
+            </w:r>
+          </w:p>
+        </w:tc>
+      </w:tr>
+      <w:tr>
+        <w:trPr>
+          <w:trHeight w:val="273"/>
+        </w:trPr>
+        <w:tc>
+          <w:tcPr>
+            <w:tcW w:w="764" w:type="dxa"/>
+          </w:tcPr>
+          <w:p>
+            <w:pPr>
+              <w:spacing w:line="259" w:lineRule="auto"/>
+              <w:ind w:firstLine="0"/>
+              <w:jc w:val="left"/>
+            </w:pPr>
+            <w:r>
+              <w:t>30</w:t>
+            </w:r>
+          </w:p>
+        </w:tc>
+        <w:tc>
+          <w:tcPr>
+            <w:tcW w:w="2346" w:type="dxa"/>
+          </w:tcPr>
+          <w:p>
+            <w:pPr>
+              <w:spacing w:line="259" w:lineRule="auto"/>
+              <w:ind w:firstLine="0"/>
+              <w:jc w:val="left"/>
+            </w:pPr>
+            <w:r>
+              <w:t>WIFI</w:t>
+            </w:r>
+          </w:p>
+        </w:tc>
+        <w:tc>
+          <w:tcPr>
+            <w:tcW w:w="1847" w:type="dxa"/>
+          </w:tcPr>
+          <w:p>
+            <w:pPr>
+              <w:spacing w:line="259" w:lineRule="auto"/>
+              <w:ind w:firstLine="0"/>
+              <w:jc w:val="left"/>
+            </w:pPr>
+            <w:r>
+              <w:t>192.168.30.0/24</w:t>
+            </w:r>
+          </w:p>
+        </w:tc>
+        <w:tc>
+          <w:tcPr>
+            <w:tcW w:w="1798" w:type="dxa"/>
+          </w:tcPr>
+          <w:p>
+            <w:pPr>
+              <w:spacing w:line="259" w:lineRule="auto"/>
+              <w:ind w:firstLine="0"/>
+              <w:jc w:val="left"/>
+            </w:pPr>
+            <w:r>
+              <w:t>192.168.30.1</w:t>
+            </w:r>
+          </w:p>
+        </w:tc>
+        <w:tc>
+          <w:tcPr>
+            <w:tcW w:w="1037" w:type="dxa"/>
+          </w:tcPr>
+          <w:p>
+            <w:pPr>
+              <w:spacing w:line="259" w:lineRule="auto"/>
+              <w:ind w:firstLine="0"/>
+              <w:jc w:val="left"/>
+            </w:pPr>
+            <w:r>
+              <w:t>10-254</w:t>
+            </w:r>
+          </w:p>
+        </w:tc>
+        <w:tc>
+          <w:tcPr>
+            <w:tcW w:w="1842" w:type="dxa"/>
+          </w:tcPr>
+          <w:p>
+            <w:pPr>
+              <w:spacing w:line="259" w:lineRule="auto"/>
+              <w:ind w:firstLine="0"/>
+              <w:jc w:val="left"/>
+            </w:pPr>
+            <w:r>
+              <w:t>192.168.10.22</w:t>
+            </w:r>
+          </w:p>
+        </w:tc>
+        <w:tc>
+          <w:tcPr>
+            <w:tcW w:w="1649" w:type="dxa"/>
+          </w:tcPr>
+          <w:p>
+            <w:pPr>
+              <w:spacing w:line="259" w:lineRule="auto"/>
+              <w:ind w:firstLine="0"/>
+              <w:jc w:val="left"/>
+            </w:pPr>
+            <w:r>
+              <w:t>192.168.10.22</w:t>
+            </w:r>
+          </w:p>
+        </w:tc>
+      </w:tr>
+      <w:tr>
+        <w:trPr>
+          <w:trHeight w:val="234"/>
+        </w:trPr>
+        <w:tc>
+          <w:tcPr>
+            <w:tcW w:w="764" w:type="dxa"/>
+          </w:tcPr>
+          <w:p>
+            <w:pPr>
+              <w:spacing w:line="259" w:lineRule="auto"/>
+              <w:ind w:firstLine="0"/>
+              <w:jc w:val="left"/>
+            </w:pPr>
+            <w:r>
+              <w:t>40</w:t>
+            </w:r>
+          </w:p>
+        </w:tc>
+        <w:tc>
+          <w:tcPr>
+            <w:tcW w:w="2346" w:type="dxa"/>
+          </w:tcPr>
+          <w:p>
+            <w:pPr>
+              <w:spacing w:line="259" w:lineRule="auto"/>
+              <w:ind w:firstLine="0"/>
+              <w:jc w:val="left"/>
+            </w:pPr>
+            <w:r>
+              <w:t>TERMINAL</w:t>
+            </w:r>
+          </w:p>
+        </w:tc>
+        <w:tc>
+          <w:tcPr>
+            <w:tcW w:w="1847" w:type="dxa"/>
+          </w:tcPr>
+          <w:p>
+            <w:pPr>
+              <w:spacing w:line="259" w:lineRule="auto"/>
+              <w:ind w:firstLine="0"/>
+              <w:jc w:val="left"/>
+            </w:pPr>
+            <w:r>
+              <w:t>192.168.40.0/24</w:t>
+            </w:r>
+          </w:p>
+        </w:tc>
+        <w:tc>
+          <w:tcPr>
+            <w:tcW w:w="1798" w:type="dxa"/>
+          </w:tcPr>
+          <w:p>
+            <w:pPr>
+              <w:spacing w:line="259" w:lineRule="auto"/>
+              <w:ind w:firstLine="0"/>
+              <w:jc w:val="left"/>
+            </w:pPr>
+            <w:r>
+              <w:t>192.168.40.1</w:t>
+            </w:r>
+          </w:p>
+        </w:tc>
+        <w:tc>
+          <w:tcPr>
+            <w:tcW w:w="1037" w:type="dxa"/>
+          </w:tcPr>
+          <w:p>
+            <w:pPr>
+              <w:spacing w:line="259" w:lineRule="auto"/>
+              <w:ind w:firstLine="0"/>
+              <w:jc w:val="left"/>
+            </w:pPr>
+          </w:p>
+        </w:tc>
+        <w:tc>
+          <w:tcPr>
+            <w:tcW w:w="1842" w:type="dxa"/>
+          </w:tcPr>
+          <w:p>
+            <w:pPr>
+              <w:spacing w:line="259" w:lineRule="auto"/>
+              <w:ind w:firstLine="0"/>
+              <w:jc w:val="left"/>
+            </w:pPr>
+          </w:p>
+        </w:tc>
+        <w:tc>
+          <w:tcPr>
+            <w:tcW w:w="1649" w:type="dxa"/>
+          </w:tcPr>
+          <w:p>
+            <w:pPr>
+              <w:spacing w:line="259" w:lineRule="auto"/>
+              <w:ind w:firstLine="0"/>
+              <w:jc w:val="left"/>
+            </w:pPr>
+            <w:r>
+              <w:t>192.168.10.22</w:t>
+            </w:r>
+          </w:p>
+        </w:tc>
+      </w:tr>
+      <w:tr>
+        <w:trPr>
+          <w:trHeight w:val="224"/>
+        </w:trPr>
+        <w:tc>
+          <w:tcPr>
+            <w:tcW w:w="764" w:type="dxa"/>
+          </w:tcPr>
+          <w:p>
+            <w:pPr>
+              <w:spacing w:line="259" w:lineRule="auto"/>
+              <w:ind w:firstLine="0"/>
+              <w:jc w:val="left"/>
+            </w:pPr>
+            <w:r>
+              <w:t>99</w:t>
+            </w:r>
+          </w:p>
+        </w:tc>
+        <w:tc>
+          <w:tcPr>
+            <w:tcW w:w="2346" w:type="dxa"/>
+          </w:tcPr>
+          <w:p>
+            <w:pPr>
+              <w:spacing w:line="259" w:lineRule="auto"/>
+              <w:ind w:firstLine="0"/>
+              <w:jc w:val="left"/>
+            </w:pPr>
+            <w:r>
+              <w:t>MANAGEMENT</w:t>
+            </w:r>
+          </w:p>
+        </w:tc>
+        <w:tc>
+          <w:tcPr>
+            <w:tcW w:w="1847" w:type="dxa"/>
+          </w:tcPr>
+          <w:p>
+            <w:pPr>
+              <w:spacing w:line="259" w:lineRule="auto"/>
+              <w:ind w:firstLine="0"/>
+              <w:jc w:val="left"/>
+            </w:pPr>
+            <w:r>
+              <w:t>192.168.99.0/24</w:t>
+            </w:r>
+          </w:p>
+        </w:tc>
+        <w:tc>
+          <w:tcPr>
+            <w:tcW w:w="1798" w:type="dxa"/>
+          </w:tcPr>
+          <w:p>
+            <w:pPr>
+              <w:spacing w:line="259" w:lineRule="auto"/>
+              <w:ind w:firstLine="0"/>
+              <w:jc w:val="left"/>
+            </w:pPr>
+            <w:r>
+              <w:t>192.168.99.1</w:t>
+            </w:r>
+          </w:p>
+        </w:tc>
+        <w:tc>
+          <w:tcPr>
+            <w:tcW w:w="1037" w:type="dxa"/>
+          </w:tcPr>
+          <w:p>
+            <w:pPr>
+              <w:spacing w:line="259" w:lineRule="auto"/>
+              <w:ind w:firstLine="0"/>
+              <w:jc w:val="left"/>
+            </w:pPr>
+            <w:r>
+              <w:t>10-254</w:t>
+            </w:r>
+          </w:p>
+        </w:tc>
+        <w:tc>
+          <w:tcPr>
+            <w:tcW w:w="1842" w:type="dxa"/>
+          </w:tcPr>
+          <w:p>
+            <w:pPr>
+              <w:spacing w:line="259" w:lineRule="auto"/>
+              <w:ind w:firstLine="0"/>
+              <w:jc w:val="left"/>
+            </w:pPr>
+            <w:r>
+              <w:t>192.168.10.22</w:t>
+            </w:r>
+          </w:p>
+        </w:tc>
+        <w:tc>
+          <w:tcPr>
+            <w:tcW w:w="1649" w:type="dxa"/>
+          </w:tcPr>
+          <w:p>
+            <w:pPr>
+              <w:spacing w:line="259" w:lineRule="auto"/>
+              <w:ind w:firstLine="0"/>
+              <w:jc w:val="left"/>
+            </w:pPr>
+            <w:r>
+              <w:t>192.168.10.22</w:t>
+            </w:r>
+          </w:p>
+        </w:tc>
+      </w:tr>
+    </w:tbl>
     <w:p>
       <w:pPr>
         <w:spacing w:line="259" w:lineRule="auto"/>
@@ -1698,7 +2612,7 @@
       <w:pPr>
         <w:pStyle w:val="Heading1"/>
       </w:pPr>
-      <w:bookmarkStart w:id="5" w:name="_Toc124921460"/>
+      <w:bookmarkStart w:id="5" w:name="_Toc125808845"/>
       <w:r>
         <w:lastRenderedPageBreak/>
         <w:t>Megvalósítás</w:t>
@@ -1709,7 +2623,7 @@
       <w:pPr>
         <w:pStyle w:val="Heading2"/>
       </w:pPr>
-      <w:bookmarkStart w:id="6" w:name="_Toc124921461"/>
+      <w:bookmarkStart w:id="6" w:name="_Toc125808846"/>
       <w:r>
         <w:t>Terror háza</w:t>
       </w:r>
@@ -1719,7 +2633,7 @@
       <w:pPr>
         <w:pStyle w:val="Heading3"/>
       </w:pPr>
-      <w:bookmarkStart w:id="7" w:name="_Toc124921462"/>
+      <w:bookmarkStart w:id="7" w:name="_Toc125808847"/>
       <w:r>
         <w:t>Redundancia</w:t>
       </w:r>
@@ -1919,7 +2833,7 @@
                     </pic:cNvPicPr>
                   </pic:nvPicPr>
                   <pic:blipFill>
-                    <a:blip r:embed="rId9">
+                    <a:blip r:embed="rId7">
                       <a:extLst>
                         <a:ext uri="{28A0092B-C50C-407E-A947-70E740481C1C}">
                           <a14:useLocalDpi xmlns:a14="http://schemas.microsoft.com/office/drawing/2010/main" val="0"/>
@@ -1998,7 +2912,7 @@
       <w:pPr>
         <w:pStyle w:val="Heading3"/>
       </w:pPr>
-      <w:bookmarkStart w:id="10" w:name="_Toc124921463"/>
+      <w:bookmarkStart w:id="10" w:name="_Toc125808848"/>
       <w:r>
         <w:t>PAT</w:t>
       </w:r>
@@ -2037,7 +2951,7 @@
       <w:pPr>
         <w:pStyle w:val="Heading2"/>
       </w:pPr>
-      <w:bookmarkStart w:id="11" w:name="_Toc124921464"/>
+      <w:bookmarkStart w:id="11" w:name="_Toc125808849"/>
       <w:r>
         <w:lastRenderedPageBreak/>
         <w:t>Forgalomirányítás telephelyek között (ISP)</w:t>
@@ -2073,7 +2987,7 @@
                     <pic:cNvPicPr/>
                   </pic:nvPicPr>
                   <pic:blipFill>
-                    <a:blip r:embed="rId10">
+                    <a:blip r:embed="rId8">
                       <a:extLst>
                         <a:ext uri="{28A0092B-C50C-407E-A947-70E740481C1C}">
                           <a14:useLocalDpi xmlns:a14="http://schemas.microsoft.com/office/drawing/2010/main" val="0"/>
@@ -2173,16 +3087,29 @@
                                 <w:sz w:val="24"/>
                               </w:rPr>
                             </w:pPr>
-                            <w:fldSimple w:instr=" SEQ ábra \* ARABIC ">
-                              <w:bookmarkStart w:id="12" w:name="_Toc122039225"/>
-                              <w:bookmarkStart w:id="13" w:name="_Toc122599660"/>
-                              <w:r>
-                                <w:rPr>
-                                  <w:noProof/>
-                                </w:rPr>
-                                <w:t>2</w:t>
-                              </w:r>
-                            </w:fldSimple>
+                            <w:r>
+                              <w:fldChar w:fldCharType="begin"/>
+                            </w:r>
+                            <w:r>
+                              <w:instrText xml:space="preserve"> SEQ ábra \* ARABIC </w:instrText>
+                            </w:r>
+                            <w:r>
+                              <w:fldChar w:fldCharType="separate"/>
+                            </w:r>
+                            <w:bookmarkStart w:id="12" w:name="_Toc122039225"/>
+                            <w:bookmarkStart w:id="13" w:name="_Toc122599660"/>
+                            <w:r>
+                              <w:rPr>
+                                <w:noProof/>
+                              </w:rPr>
+                              <w:t>2</w:t>
+                            </w:r>
+                            <w:r>
+                              <w:rPr>
+                                <w:noProof/>
+                              </w:rPr>
+                              <w:fldChar w:fldCharType="end"/>
+                            </w:r>
                             <w:r>
                               <w:t>. ábra ISP topológiája</w:t>
                             </w:r>
@@ -2216,16 +3143,29 @@
                           <w:sz w:val="24"/>
                         </w:rPr>
                       </w:pPr>
-                      <w:fldSimple w:instr=" SEQ ábra \* ARABIC ">
-                        <w:bookmarkStart w:id="14" w:name="_Toc122039225"/>
-                        <w:bookmarkStart w:id="15" w:name="_Toc122599660"/>
-                        <w:r>
-                          <w:rPr>
-                            <w:noProof/>
-                          </w:rPr>
-                          <w:t>2</w:t>
-                        </w:r>
-                      </w:fldSimple>
+                      <w:r>
+                        <w:fldChar w:fldCharType="begin"/>
+                      </w:r>
+                      <w:r>
+                        <w:instrText xml:space="preserve"> SEQ ábra \* ARABIC </w:instrText>
+                      </w:r>
+                      <w:r>
+                        <w:fldChar w:fldCharType="separate"/>
+                      </w:r>
+                      <w:bookmarkStart w:id="14" w:name="_Toc122039225"/>
+                      <w:bookmarkStart w:id="15" w:name="_Toc122599660"/>
+                      <w:r>
+                        <w:rPr>
+                          <w:noProof/>
+                        </w:rPr>
+                        <w:t>2</w:t>
+                      </w:r>
+                      <w:r>
+                        <w:rPr>
+                          <w:noProof/>
+                        </w:rPr>
+                        <w:fldChar w:fldCharType="end"/>
+                      </w:r>
                       <w:r>
                         <w:t>. ábra ISP topológiája</w:t>
                       </w:r>
@@ -2459,7 +3399,7 @@
                     <pic:cNvPicPr/>
                   </pic:nvPicPr>
                   <pic:blipFill>
-                    <a:blip r:embed="rId11">
+                    <a:blip r:embed="rId9">
                       <a:extLst>
                         <a:ext uri="{28A0092B-C50C-407E-A947-70E740481C1C}">
                           <a14:useLocalDpi xmlns:a14="http://schemas.microsoft.com/office/drawing/2010/main" val="0"/>
@@ -2548,7 +3488,7 @@
                     <pic:cNvPicPr/>
                   </pic:nvPicPr>
                   <pic:blipFill>
-                    <a:blip r:embed="rId12"/>
+                    <a:blip r:embed="rId10"/>
                     <a:stretch>
                       <a:fillRect/>
                     </a:stretch>
@@ -2633,7 +3573,7 @@
           <w:noProof/>
         </w:rPr>
       </w:pPr>
-      <w:bookmarkStart w:id="21" w:name="_Toc124921465"/>
+      <w:bookmarkStart w:id="21" w:name="_Toc125808850"/>
       <w:r>
         <w:t>DNS</w:t>
       </w:r>
@@ -2656,7 +3596,7 @@
       <w:pPr>
         <w:pStyle w:val="Heading2"/>
       </w:pPr>
-      <w:bookmarkStart w:id="22" w:name="_Toc124921466"/>
+      <w:bookmarkStart w:id="22" w:name="_Toc125808851"/>
       <w:r>
         <w:t>Kertész Intézet</w:t>
       </w:r>
@@ -2690,7 +3630,7 @@
       <w:pPr>
         <w:pStyle w:val="Heading2"/>
       </w:pPr>
-      <w:bookmarkStart w:id="23" w:name="_Toc124921467"/>
+      <w:bookmarkStart w:id="23" w:name="_Toc125808852"/>
       <w:r>
         <w:lastRenderedPageBreak/>
         <w:t>Báltéri utca</w:t>
@@ -2742,7 +3682,7 @@
           <w:noProof/>
         </w:rPr>
       </w:pPr>
-      <w:bookmarkStart w:id="24" w:name="_Toc124921468"/>
+      <w:bookmarkStart w:id="24" w:name="_Toc125808853"/>
       <w:r>
         <w:rPr>
           <w:noProof/>
@@ -2783,7 +3723,7 @@
         </w:rPr>
         <w:fldChar w:fldCharType="separate"/>
       </w:r>
-      <w:hyperlink r:id="rId13" w:anchor="_Toc122599659" w:history="1">
+      <w:hyperlink r:id="rId11" w:anchor="_Toc122599659" w:history="1">
         <w:r>
           <w:rPr>
             <w:rStyle w:val="Hyperlink"/>
@@ -2854,7 +3794,7 @@
           <w:lang w:eastAsia="hu-HU"/>
         </w:rPr>
       </w:pPr>
-      <w:hyperlink r:id="rId14" w:anchor="_Toc122599660" w:history="1">
+      <w:hyperlink r:id="rId12" w:anchor="_Toc122599660" w:history="1">
         <w:r>
           <w:rPr>
             <w:rStyle w:val="Hyperlink"/>
@@ -2925,7 +3865,7 @@
           <w:lang w:eastAsia="hu-HU"/>
         </w:rPr>
       </w:pPr>
-      <w:hyperlink r:id="rId15" w:anchor="_Toc122599661" w:history="1">
+      <w:hyperlink r:id="rId13" w:anchor="_Toc122599661" w:history="1">
         <w:r>
           <w:rPr>
             <w:rStyle w:val="Hyperlink"/>
@@ -3068,8 +4008,8 @@
       </w:r>
     </w:p>
     <w:sectPr>
-      <w:headerReference w:type="default" r:id="rId16"/>
-      <w:footerReference w:type="default" r:id="rId17"/>
+      <w:headerReference w:type="default" r:id="rId14"/>
+      <w:footerReference w:type="default" r:id="rId15"/>
       <w:pgSz w:w="11906" w:h="16838"/>
       <w:pgMar w:top="1417" w:right="1417" w:bottom="1417" w:left="1417" w:header="708" w:footer="708" w:gutter="0"/>
       <w:cols w:space="708"/>

</xml_diff>